<commit_message>
Data and protocol update
</commit_message>
<xml_diff>
--- a/Ammonium mass detection protocol and sampler.docx
+++ b/Ammonium mass detection protocol and sampler.docx
@@ -231,13 +231,8 @@
       </m:oMathPara>
     </w:p>
     <w:p>
-      <w:proofErr w:type="gramStart"/>
-      <w:r>
-        <w:t>where</w:t>
-      </w:r>
-      <w:proofErr w:type="gramEnd"/>
-      <w:r>
-        <w:t xml:space="preserve"> </w:t>
+      <w:r>
+        <w:t xml:space="preserve">where </w:t>
       </w:r>
       <w:r>
         <w:rPr>
@@ -275,33 +270,11 @@
       <w:r>
         <w:t xml:space="preserve"> This same equation holds true for </w:t>
       </w:r>
-      <w:proofErr w:type="spellStart"/>
       <w:r>
         <w:rPr>
           <w:i/>
         </w:rPr>
-        <w:t>NaOH</w:t>
-      </w:r>
-      <w:proofErr w:type="spellEnd"/>
-      <w:r>
-        <w:rPr>
-          <w:i/>
-        </w:rPr>
-        <w:t xml:space="preserve">, </w:t>
-      </w:r>
-      <w:proofErr w:type="spellStart"/>
-      <w:r>
-        <w:rPr>
-          <w:i/>
-        </w:rPr>
-        <w:t>LiOH</w:t>
-      </w:r>
-      <w:proofErr w:type="spellEnd"/>
-      <w:r>
-        <w:rPr>
-          <w:i/>
-        </w:rPr>
-        <w:t>,</w:t>
+        <w:t>NaOH, LiOH,</w:t>
       </w:r>
       <w:r>
         <w:t xml:space="preserve"> and other metals in this series.</w:t>
@@ -410,16 +383,8 @@
         <w:rPr>
           <w:rStyle w:val="Emphasis"/>
         </w:rPr>
-        <w:t xml:space="preserve">Fig. 1: Relative concentrations of NH4+ and NH3 as functions of pH. </w:t>
-      </w:r>
-      <w:proofErr w:type="gramStart"/>
-      <w:r>
-        <w:rPr>
-          <w:rStyle w:val="Emphasis"/>
-        </w:rPr>
-        <w:t>From Richard.</w:t>
-      </w:r>
-      <w:proofErr w:type="gramEnd"/>
+        <w:t>Fig. 1: Relative concentrations of NH4+ and NH3 as functions of pH. From Richard.</w:t>
+      </w:r>
     </w:p>
     <w:p>
       <w:pPr>
@@ -492,16 +457,8 @@
         <w:rPr>
           <w:rStyle w:val="Emphasis"/>
         </w:rPr>
-        <w:t xml:space="preserve">Fig. 2: Solubility of NH3 in water as a function of temperature. </w:t>
-      </w:r>
-      <w:proofErr w:type="gramStart"/>
-      <w:r>
-        <w:rPr>
-          <w:rStyle w:val="Emphasis"/>
-        </w:rPr>
-        <w:t>From Process Cooling Magazine.</w:t>
-      </w:r>
-      <w:proofErr w:type="gramEnd"/>
+        <w:t>Fig. 2: Solubility of NH3 in water as a function of temperature. From Process Cooling Magazine.</w:t>
+      </w:r>
     </w:p>
     <w:p>
       <w:pPr>
@@ -564,15 +521,7 @@
         <w:t>Cl</w:t>
       </w:r>
       <w:r>
-        <w:t xml:space="preserve"> were prepared. These four samples were weighed in their containers, then put on an </w:t>
-      </w:r>
-      <w:proofErr w:type="spellStart"/>
-      <w:r>
-        <w:t>Isotemp</w:t>
-      </w:r>
-      <w:proofErr w:type="spellEnd"/>
-      <w:r>
-        <w:t xml:space="preserve"> hot plate (Fisher Scientific, Waltham, MA, USA), set to just below 100 °C. They were allowed to heat</w:t>
+        <w:t xml:space="preserve"> were prepared. These four samples were weighed in their containers, then put on an Isotemp hot plate (Fisher Scientific, Waltham, MA, USA), set to just below 100 °C. They were allowed to heat</w:t>
       </w:r>
       <w:r>
         <w:t xml:space="preserve"> in a fume hood</w:t>
@@ -764,17 +713,10 @@
                 <w:sz w:val="20"/>
                 <w:vertAlign w:val="subscript"/>
               </w:rPr>
-              <w:t>4</w:t>
-            </w:r>
-            <w:r>
-              <w:rPr>
-                <w:rFonts w:ascii="Calibri" w:eastAsia="Times New Roman" w:hAnsi="Calibri" w:cs="Times New Roman"/>
-                <w:color w:val="000000"/>
-                <w:sz w:val="20"/>
-                <w:vertAlign w:val="superscript"/>
-              </w:rPr>
-              <w:t>+</w:t>
-            </w:r>
+              <w:t>3</w:t>
+            </w:r>
+            <w:bookmarkStart w:id="0" w:name="_GoBack"/>
+            <w:bookmarkEnd w:id="0"/>
             <w:r>
               <w:rPr>
                 <w:rFonts w:ascii="Calibri" w:eastAsia="Times New Roman" w:hAnsi="Calibri" w:cs="Times New Roman"/>
@@ -985,6 +927,7 @@
               <w:right w:val="single" w:sz="4" w:space="0" w:color="auto"/>
             </w:tcBorders>
             <w:noWrap/>
+            <w:vAlign w:val="bottom"/>
             <w:hideMark/>
           </w:tcPr>
           <w:p>
@@ -1001,7 +944,7 @@
                 <w:rFonts w:ascii="Calibri" w:eastAsia="Times New Roman" w:hAnsi="Calibri" w:cs="Times New Roman"/>
                 <w:color w:val="000000"/>
               </w:rPr>
-              <w:t>0.568</w:t>
+              <w:t>0.53625</w:t>
             </w:r>
           </w:p>
         </w:tc>
@@ -1015,6 +958,7 @@
               <w:right w:val="single" w:sz="4" w:space="0" w:color="auto"/>
             </w:tcBorders>
             <w:noWrap/>
+            <w:vAlign w:val="bottom"/>
             <w:hideMark/>
           </w:tcPr>
           <w:p>
@@ -1044,6 +988,7 @@
               <w:right w:val="single" w:sz="4" w:space="0" w:color="auto"/>
             </w:tcBorders>
             <w:noWrap/>
+            <w:vAlign w:val="bottom"/>
             <w:hideMark/>
           </w:tcPr>
           <w:p>
@@ -1060,7 +1005,7 @@
                 <w:rFonts w:ascii="Calibri" w:eastAsia="Times New Roman" w:hAnsi="Calibri" w:cs="Times New Roman"/>
                 <w:color w:val="000000"/>
               </w:rPr>
-              <w:t>57.74647887</w:t>
+              <w:t>61.16550117</w:t>
             </w:r>
           </w:p>
         </w:tc>
@@ -1199,6 +1144,7 @@
               <w:right w:val="single" w:sz="4" w:space="0" w:color="auto"/>
             </w:tcBorders>
             <w:noWrap/>
+            <w:vAlign w:val="bottom"/>
             <w:hideMark/>
           </w:tcPr>
           <w:p>
@@ -1215,7 +1161,7 @@
                 <w:rFonts w:ascii="Calibri" w:eastAsia="Times New Roman" w:hAnsi="Calibri" w:cs="Times New Roman"/>
                 <w:color w:val="000000"/>
               </w:rPr>
-              <w:t>0.301308</w:t>
+              <w:t>0.284481</w:t>
             </w:r>
           </w:p>
         </w:tc>
@@ -1229,6 +1175,7 @@
               <w:right w:val="single" w:sz="4" w:space="0" w:color="auto"/>
             </w:tcBorders>
             <w:noWrap/>
+            <w:vAlign w:val="bottom"/>
             <w:hideMark/>
           </w:tcPr>
           <w:p>
@@ -1258,6 +1205,7 @@
               <w:right w:val="single" w:sz="4" w:space="0" w:color="auto"/>
             </w:tcBorders>
             <w:noWrap/>
+            <w:vAlign w:val="bottom"/>
             <w:hideMark/>
           </w:tcPr>
           <w:p>
@@ -1274,7 +1222,7 @@
                 <w:rFonts w:ascii="Calibri" w:eastAsia="Times New Roman" w:hAnsi="Calibri" w:cs="Times New Roman"/>
                 <w:color w:val="000000"/>
               </w:rPr>
-              <w:t>82.30780464</w:t>
+              <w:t>87.17629648</w:t>
             </w:r>
           </w:p>
         </w:tc>
@@ -1414,6 +1362,7 @@
               <w:right w:val="single" w:sz="4" w:space="0" w:color="auto"/>
             </w:tcBorders>
             <w:noWrap/>
+            <w:vAlign w:val="bottom"/>
             <w:hideMark/>
           </w:tcPr>
           <w:p>
@@ -1430,7 +1379,7 @@
                 <w:rFonts w:ascii="Calibri" w:eastAsia="Times New Roman" w:hAnsi="Calibri" w:cs="Times New Roman"/>
                 <w:color w:val="000000"/>
               </w:rPr>
-              <w:t>0.703</w:t>
+              <w:t>0.66375</w:t>
             </w:r>
           </w:p>
         </w:tc>
@@ -1444,6 +1393,7 @@
               <w:right w:val="single" w:sz="4" w:space="0" w:color="auto"/>
             </w:tcBorders>
             <w:noWrap/>
+            <w:vAlign w:val="bottom"/>
             <w:hideMark/>
           </w:tcPr>
           <w:p>
@@ -1473,6 +1423,7 @@
               <w:right w:val="single" w:sz="4" w:space="0" w:color="auto"/>
             </w:tcBorders>
             <w:noWrap/>
+            <w:vAlign w:val="bottom"/>
             <w:hideMark/>
           </w:tcPr>
           <w:p>
@@ -1489,7 +1440,7 @@
                 <w:rFonts w:ascii="Calibri" w:eastAsia="Times New Roman" w:hAnsi="Calibri" w:cs="Times New Roman"/>
                 <w:color w:val="000000"/>
               </w:rPr>
-              <w:t>52.34708393</w:t>
+              <w:t>55.44256121</w:t>
             </w:r>
           </w:p>
         </w:tc>
@@ -1628,6 +1579,7 @@
               <w:right w:val="single" w:sz="4" w:space="0" w:color="auto"/>
             </w:tcBorders>
             <w:noWrap/>
+            <w:vAlign w:val="bottom"/>
             <w:hideMark/>
           </w:tcPr>
           <w:p>
@@ -1644,7 +1596,7 @@
                 <w:rFonts w:ascii="Calibri" w:eastAsia="Times New Roman" w:hAnsi="Calibri" w:cs="Times New Roman"/>
                 <w:color w:val="000000"/>
               </w:rPr>
-              <w:t>0.41593</w:t>
+              <w:t>0.3926975</w:t>
             </w:r>
           </w:p>
         </w:tc>
@@ -1658,6 +1610,7 @@
               <w:right w:val="single" w:sz="4" w:space="0" w:color="auto"/>
             </w:tcBorders>
             <w:noWrap/>
+            <w:vAlign w:val="bottom"/>
             <w:hideMark/>
           </w:tcPr>
           <w:p>
@@ -1687,6 +1640,7 @@
               <w:right w:val="single" w:sz="4" w:space="0" w:color="auto"/>
             </w:tcBorders>
             <w:noWrap/>
+            <w:vAlign w:val="bottom"/>
             <w:hideMark/>
           </w:tcPr>
           <w:p>
@@ -1703,12 +1657,10 @@
                 <w:rFonts w:ascii="Calibri" w:eastAsia="Times New Roman" w:hAnsi="Calibri" w:cs="Times New Roman"/>
                 <w:color w:val="000000"/>
               </w:rPr>
-              <w:t>59.86584281</w:t>
-            </w:r>
-          </w:p>
-        </w:tc>
-        <w:bookmarkStart w:id="0" w:name="_GoBack"/>
-        <w:bookmarkEnd w:id="0"/>
+              <w:t>63.40758472</w:t>
+            </w:r>
+          </w:p>
+        </w:tc>
       </w:tr>
     </w:tbl>
     <w:p/>

</xml_diff>